<commit_message>
Atualização Cognito + Arquitetura da Solução
</commit_message>
<xml_diff>
--- a/Projeto-Migracao-AWS-Serverless.docx
+++ b/Projeto-Migracao-AWS-Serverless.docx
@@ -1228,6 +1228,55 @@
     </w:p>
     <w:p>
       <w:pPr>
+        <w:spacing w:after="300" w:line="240" w:lineRule="auto"/>
+        <w:ind w:firstLine="708"/>
+        <w:rPr>
+          <w:rFonts w:eastAsia="Times New Roman"/>
+          <w:kern w:val="0"/>
+          <w:sz w:val="24"/>
+          <w:szCs w:val="24"/>
+          <w:lang w:eastAsia="pt-BR"/>
+          <w14:ligatures w14:val="none"/>
+        </w:rPr>
+      </w:pPr>
+      <w:r>
+        <w:rPr>
+          <w:rFonts w:eastAsia="Times New Roman"/>
+          <w:kern w:val="0"/>
+          <w:sz w:val="24"/>
+          <w:szCs w:val="24"/>
+          <w:lang w:eastAsia="pt-BR"/>
+          <w14:ligatures w14:val="none"/>
+        </w:rPr>
+        <w:t xml:space="preserve">Utilizar o Amazon </w:t>
+      </w:r>
+      <w:proofErr w:type="spellStart"/>
+      <w:r>
+        <w:rPr>
+          <w:rFonts w:eastAsia="Times New Roman"/>
+          <w:kern w:val="0"/>
+          <w:sz w:val="24"/>
+          <w:szCs w:val="24"/>
+          <w:lang w:eastAsia="pt-BR"/>
+          <w14:ligatures w14:val="none"/>
+        </w:rPr>
+        <w:t>Cognito</w:t>
+      </w:r>
+      <w:proofErr w:type="spellEnd"/>
+      <w:r>
+        <w:rPr>
+          <w:rFonts w:eastAsia="Times New Roman"/>
+          <w:kern w:val="0"/>
+          <w:sz w:val="24"/>
+          <w:szCs w:val="24"/>
+          <w:lang w:eastAsia="pt-BR"/>
+          <w14:ligatures w14:val="none"/>
+        </w:rPr>
+        <w:t xml:space="preserve"> para fazer toda a parte de autenticação, autorização e gerenciamento de usuários, proporcionando uma maior segurança e facilidades com questões de acessos.</w:t>
+      </w:r>
+    </w:p>
+    <w:p>
+      <w:pPr>
         <w:rPr>
           <w:rFonts w:eastAsia="Times New Roman" w:cstheme="minorHAnsi"/>
           <w:b/>
@@ -1458,6 +1507,17 @@
     </w:p>
     <w:p>
       <w:pPr>
+        <w:spacing w:after="0" w:line="240" w:lineRule="auto"/>
+        <w:rPr>
+          <w:rFonts w:eastAsia="Times New Roman"/>
+          <w:sz w:val="24"/>
+          <w:szCs w:val="24"/>
+          <w:lang w:eastAsia="pt-BR"/>
+        </w:rPr>
+      </w:pPr>
+    </w:p>
+    <w:p>
+      <w:pPr>
         <w:numPr>
           <w:ilvl w:val="0"/>
           <w:numId w:val="3"/>
@@ -1653,6 +1713,19 @@
     </w:p>
     <w:p>
       <w:pPr>
+        <w:spacing w:after="0" w:line="240" w:lineRule="auto"/>
+        <w:rPr>
+          <w:rFonts w:eastAsia="Times New Roman" w:cstheme="minorHAnsi"/>
+          <w:kern w:val="0"/>
+          <w:sz w:val="24"/>
+          <w:szCs w:val="24"/>
+          <w:lang w:eastAsia="pt-BR"/>
+          <w14:ligatures w14:val="none"/>
+        </w:rPr>
+      </w:pPr>
+    </w:p>
+    <w:p>
+      <w:pPr>
         <w:numPr>
           <w:ilvl w:val="0"/>
           <w:numId w:val="3"/>
@@ -1692,6 +1765,17 @@
     </w:p>
     <w:p>
       <w:pPr>
+        <w:spacing w:after="0" w:line="240" w:lineRule="auto"/>
+        <w:rPr>
+          <w:rFonts w:eastAsia="Times New Roman"/>
+          <w:sz w:val="24"/>
+          <w:szCs w:val="24"/>
+          <w:lang w:eastAsia="pt-BR"/>
+        </w:rPr>
+      </w:pPr>
+    </w:p>
+    <w:p>
+      <w:pPr>
         <w:numPr>
           <w:ilvl w:val="0"/>
           <w:numId w:val="3"/>
@@ -1796,6 +1880,17 @@
     </w:p>
     <w:p>
       <w:pPr>
+        <w:spacing w:after="0" w:line="240" w:lineRule="auto"/>
+        <w:rPr>
+          <w:rFonts w:eastAsia="Times New Roman"/>
+          <w:sz w:val="24"/>
+          <w:szCs w:val="24"/>
+          <w:lang w:eastAsia="pt-BR"/>
+        </w:rPr>
+      </w:pPr>
+    </w:p>
+    <w:p>
+      <w:pPr>
         <w:numPr>
           <w:ilvl w:val="0"/>
           <w:numId w:val="3"/>
@@ -1903,6 +1998,17 @@
     </w:p>
     <w:p>
       <w:pPr>
+        <w:spacing w:after="0" w:line="240" w:lineRule="auto"/>
+        <w:rPr>
+          <w:rFonts w:eastAsia="Times New Roman"/>
+          <w:sz w:val="24"/>
+          <w:szCs w:val="24"/>
+          <w:lang w:eastAsia="pt-BR"/>
+        </w:rPr>
+      </w:pPr>
+    </w:p>
+    <w:p>
+      <w:pPr>
         <w:numPr>
           <w:ilvl w:val="0"/>
           <w:numId w:val="3"/>
@@ -2042,6 +2148,19 @@
     </w:p>
     <w:p>
       <w:pPr>
+        <w:spacing w:after="0" w:line="240" w:lineRule="auto"/>
+        <w:rPr>
+          <w:rFonts w:eastAsia="Times New Roman" w:cstheme="minorHAnsi"/>
+          <w:kern w:val="0"/>
+          <w:sz w:val="24"/>
+          <w:szCs w:val="24"/>
+          <w:lang w:eastAsia="pt-BR"/>
+          <w14:ligatures w14:val="none"/>
+        </w:rPr>
+      </w:pPr>
+    </w:p>
+    <w:p>
+      <w:pPr>
         <w:numPr>
           <w:ilvl w:val="0"/>
           <w:numId w:val="3"/>
@@ -2105,6 +2224,19 @@
     </w:p>
     <w:p>
       <w:pPr>
+        <w:spacing w:after="0" w:line="240" w:lineRule="auto"/>
+        <w:rPr>
+          <w:rFonts w:eastAsia="Times New Roman" w:cstheme="minorHAnsi"/>
+          <w:kern w:val="0"/>
+          <w:sz w:val="24"/>
+          <w:szCs w:val="24"/>
+          <w:lang w:eastAsia="pt-BR"/>
+          <w14:ligatures w14:val="none"/>
+        </w:rPr>
+      </w:pPr>
+    </w:p>
+    <w:p>
+      <w:pPr>
         <w:numPr>
           <w:ilvl w:val="0"/>
           <w:numId w:val="3"/>
@@ -2168,13 +2300,27 @@
     </w:p>
     <w:p>
       <w:pPr>
+        <w:spacing w:after="0" w:line="240" w:lineRule="auto"/>
+        <w:rPr>
+          <w:rFonts w:eastAsia="Times New Roman" w:cstheme="minorHAnsi"/>
+          <w:kern w:val="0"/>
+          <w:sz w:val="24"/>
+          <w:szCs w:val="24"/>
+          <w:lang w:eastAsia="pt-BR"/>
+          <w14:ligatures w14:val="none"/>
+        </w:rPr>
+      </w:pPr>
+    </w:p>
+    <w:p>
+      <w:pPr>
         <w:numPr>
           <w:ilvl w:val="0"/>
           <w:numId w:val="3"/>
         </w:numPr>
-        <w:spacing w:after="0" w:line="240" w:lineRule="auto"/>
-        <w:rPr>
-          <w:rFonts w:eastAsia="Times New Roman" w:cstheme="minorHAnsi"/>
+        <w:spacing w:after="300" w:line="240" w:lineRule="auto"/>
+        <w:ind w:left="708"/>
+        <w:rPr>
+          <w:rFonts w:eastAsia="Times New Roman"/>
           <w:kern w:val="0"/>
           <w:sz w:val="24"/>
           <w:szCs w:val="24"/>
@@ -2257,6 +2403,133 @@
           <w14:ligatures w14:val="none"/>
         </w:rPr>
         <w:t xml:space="preserve"> para obtenção de métricas para monitoramento e acionamento do escalonamento automático.</w:t>
+      </w:r>
+    </w:p>
+    <w:p>
+      <w:pPr>
+        <w:numPr>
+          <w:ilvl w:val="0"/>
+          <w:numId w:val="3"/>
+        </w:numPr>
+        <w:spacing w:after="300" w:line="240" w:lineRule="auto"/>
+        <w:ind w:left="708"/>
+        <w:rPr>
+          <w:rFonts w:eastAsia="Times New Roman"/>
+          <w:kern w:val="0"/>
+          <w:sz w:val="24"/>
+          <w:szCs w:val="24"/>
+          <w:lang w:eastAsia="pt-BR"/>
+          <w14:ligatures w14:val="none"/>
+        </w:rPr>
+      </w:pPr>
+      <w:r>
+        <w:rPr>
+          <w:rFonts w:eastAsia="Times New Roman" w:cstheme="minorHAnsi"/>
+          <w:b/>
+          <w:bCs/>
+          <w:kern w:val="0"/>
+          <w:sz w:val="24"/>
+          <w:szCs w:val="24"/>
+          <w:lang w:eastAsia="pt-BR"/>
+          <w14:ligatures w14:val="none"/>
+        </w:rPr>
+        <w:t xml:space="preserve">Amazon </w:t>
+      </w:r>
+      <w:proofErr w:type="spellStart"/>
+      <w:r>
+        <w:rPr>
+          <w:rFonts w:eastAsia="Times New Roman" w:cstheme="minorHAnsi"/>
+          <w:b/>
+          <w:bCs/>
+          <w:kern w:val="0"/>
+          <w:sz w:val="24"/>
+          <w:szCs w:val="24"/>
+          <w:lang w:eastAsia="pt-BR"/>
+          <w14:ligatures w14:val="none"/>
+        </w:rPr>
+        <w:t>Cognito</w:t>
+      </w:r>
+      <w:proofErr w:type="spellEnd"/>
+      <w:r>
+        <w:rPr>
+          <w:rFonts w:eastAsia="Times New Roman" w:cstheme="minorHAnsi"/>
+          <w:b/>
+          <w:bCs/>
+          <w:kern w:val="0"/>
+          <w:sz w:val="24"/>
+          <w:szCs w:val="24"/>
+          <w:lang w:eastAsia="pt-BR"/>
+          <w14:ligatures w14:val="none"/>
+        </w:rPr>
+        <w:t>:</w:t>
+      </w:r>
+      <w:r>
+        <w:rPr>
+          <w:rFonts w:eastAsia="Times New Roman" w:cstheme="minorHAnsi"/>
+          <w:kern w:val="0"/>
+          <w:sz w:val="24"/>
+          <w:szCs w:val="24"/>
+          <w:lang w:eastAsia="pt-BR"/>
+          <w14:ligatures w14:val="none"/>
+        </w:rPr>
+        <w:t xml:space="preserve"> </w:t>
+      </w:r>
+      <w:r>
+        <w:rPr>
+          <w:rFonts w:eastAsia="Times New Roman"/>
+          <w:kern w:val="0"/>
+          <w:sz w:val="24"/>
+          <w:szCs w:val="24"/>
+          <w:lang w:eastAsia="pt-BR"/>
+          <w14:ligatures w14:val="none"/>
+        </w:rPr>
+        <w:t xml:space="preserve">Utilizar o </w:t>
+      </w:r>
+      <w:proofErr w:type="spellStart"/>
+      <w:r>
+        <w:rPr>
+          <w:rFonts w:eastAsia="Times New Roman"/>
+          <w:kern w:val="0"/>
+          <w:sz w:val="24"/>
+          <w:szCs w:val="24"/>
+          <w:lang w:eastAsia="pt-BR"/>
+          <w14:ligatures w14:val="none"/>
+        </w:rPr>
+        <w:t>Cognito</w:t>
+      </w:r>
+      <w:proofErr w:type="spellEnd"/>
+      <w:r>
+        <w:rPr>
+          <w:rFonts w:eastAsia="Times New Roman"/>
+          <w:kern w:val="0"/>
+          <w:sz w:val="24"/>
+          <w:szCs w:val="24"/>
+          <w:lang w:eastAsia="pt-BR"/>
+          <w14:ligatures w14:val="none"/>
+        </w:rPr>
+        <w:t xml:space="preserve"> para </w:t>
+      </w:r>
+      <w:r>
+        <w:rPr>
+          <w:rFonts w:eastAsia="Times New Roman"/>
+          <w:kern w:val="0"/>
+          <w:sz w:val="24"/>
+          <w:szCs w:val="24"/>
+          <w:lang w:eastAsia="pt-BR"/>
+          <w14:ligatures w14:val="none"/>
+        </w:rPr>
+        <w:t>gerenciar</w:t>
+      </w:r>
+      <w:r>
+        <w:rPr>
+          <w:rFonts w:eastAsia="Times New Roman"/>
+          <w:kern w:val="0"/>
+          <w:sz w:val="24"/>
+          <w:szCs w:val="24"/>
+          <w:lang w:eastAsia="pt-BR"/>
+          <w14:ligatures w14:val="none"/>
+        </w:rPr>
+        <w:t xml:space="preserve"> a parte de autenticação, autorização e gerenciamento de usuários.</w:t>
       </w:r>
     </w:p>
     <w:p>
@@ -2326,7 +2599,7 @@
           <w:lang w:eastAsia="pt-BR"/>
           <w14:ligatures w14:val="none"/>
         </w:rPr>
-        <w:t xml:space="preserve"> da</w:t>
+        <w:t xml:space="preserve"> </w:t>
       </w:r>
       <w:r>
         <w:rPr>
@@ -2339,7 +2612,7 @@
           <w:lang w:eastAsia="pt-BR"/>
           <w14:ligatures w14:val="none"/>
         </w:rPr>
-        <w:t xml:space="preserve"> Solução</w:t>
+        <w:t xml:space="preserve">Macro </w:t>
       </w:r>
       <w:r>
         <w:rPr>
@@ -2352,21 +2625,211 @@
           <w:lang w:eastAsia="pt-BR"/>
           <w14:ligatures w14:val="none"/>
         </w:rPr>
+        <w:t>da</w:t>
+      </w:r>
+      <w:r>
+        <w:rPr>
+          <w:rFonts w:eastAsia="Times New Roman" w:cstheme="minorHAnsi"/>
+          <w:b/>
+          <w:bCs/>
+          <w:kern w:val="0"/>
+          <w:sz w:val="36"/>
+          <w:szCs w:val="36"/>
+          <w:lang w:eastAsia="pt-BR"/>
+          <w14:ligatures w14:val="none"/>
+        </w:rPr>
+        <w:t xml:space="preserve"> Solução</w:t>
+      </w:r>
+      <w:r>
+        <w:rPr>
+          <w:rFonts w:eastAsia="Times New Roman" w:cstheme="minorHAnsi"/>
+          <w:b/>
+          <w:bCs/>
+          <w:kern w:val="0"/>
+          <w:sz w:val="36"/>
+          <w:szCs w:val="36"/>
+          <w:lang w:eastAsia="pt-BR"/>
+          <w14:ligatures w14:val="none"/>
+        </w:rPr>
         <w:t>:</w:t>
       </w:r>
     </w:p>
     <w:p>
       <w:pPr>
+        <w:rPr>
+          <w:rFonts w:eastAsia="Times New Roman" w:cstheme="minorHAnsi"/>
+          <w:b/>
+          <w:bCs/>
+          <w:kern w:val="0"/>
+          <w:sz w:val="36"/>
+          <w:szCs w:val="36"/>
+          <w:lang w:eastAsia="pt-BR"/>
+          <w14:ligatures w14:val="none"/>
+        </w:rPr>
+      </w:pPr>
+    </w:p>
+    <w:p>
+      <w:pPr>
+        <w:rPr>
+          <w:rFonts w:eastAsia="Times New Roman" w:cstheme="minorHAnsi"/>
+          <w:b/>
+          <w:bCs/>
+          <w:kern w:val="0"/>
+          <w:sz w:val="36"/>
+          <w:szCs w:val="36"/>
+          <w:lang w:eastAsia="pt-BR"/>
+          <w14:ligatures w14:val="none"/>
+        </w:rPr>
+      </w:pPr>
+      <w:r>
+        <w:rPr>
+          <w:rFonts w:eastAsia="Times New Roman" w:cstheme="minorHAnsi"/>
+          <w:b/>
+          <w:bCs/>
+          <w:kern w:val="0"/>
+          <w:sz w:val="36"/>
+          <w:szCs w:val="36"/>
+          <w:lang w:eastAsia="pt-BR"/>
+          <w14:ligatures w14:val="none"/>
+        </w:rPr>
+        <w:br w:type="page"/>
+      </w:r>
+    </w:p>
+    <w:p>
+      <w:pPr>
+        <w:spacing w:before="100" w:beforeAutospacing="1" w:after="100" w:afterAutospacing="1" w:line="240" w:lineRule="auto"/>
+        <w:outlineLvl w:val="1"/>
+        <w:rPr>
+          <w:rFonts w:eastAsia="Times New Roman" w:cstheme="minorHAnsi"/>
+          <w:b/>
+          <w:bCs/>
+          <w:kern w:val="0"/>
+          <w:sz w:val="36"/>
+          <w:szCs w:val="36"/>
+          <w:lang w:eastAsia="pt-BR"/>
+          <w14:ligatures w14:val="none"/>
+        </w:rPr>
+      </w:pPr>
+      <w:r>
+        <w:rPr>
+          <w:rFonts w:eastAsia="Times New Roman" w:cstheme="minorHAnsi"/>
+          <w:b/>
+          <w:bCs/>
+          <w:kern w:val="0"/>
+          <w:sz w:val="36"/>
+          <w:szCs w:val="36"/>
+          <w:lang w:eastAsia="pt-BR"/>
+          <w14:ligatures w14:val="none"/>
+        </w:rPr>
+        <w:lastRenderedPageBreak/>
+        <w:t>Arquitetura</w:t>
+      </w:r>
+      <w:r>
+        <w:rPr>
+          <w:rFonts w:eastAsia="Times New Roman" w:cstheme="minorHAnsi"/>
+          <w:b/>
+          <w:bCs/>
+          <w:kern w:val="0"/>
+          <w:sz w:val="36"/>
+          <w:szCs w:val="36"/>
+          <w:lang w:eastAsia="pt-BR"/>
+          <w14:ligatures w14:val="none"/>
+        </w:rPr>
+        <w:t xml:space="preserve"> da</w:t>
+      </w:r>
+      <w:r>
+        <w:rPr>
+          <w:rFonts w:eastAsia="Times New Roman" w:cstheme="minorHAnsi"/>
+          <w:b/>
+          <w:bCs/>
+          <w:kern w:val="0"/>
+          <w:sz w:val="36"/>
+          <w:szCs w:val="36"/>
+          <w:lang w:eastAsia="pt-BR"/>
+          <w14:ligatures w14:val="none"/>
+        </w:rPr>
+        <w:t xml:space="preserve"> Solução</w:t>
+      </w:r>
+      <w:r>
+        <w:rPr>
+          <w:rFonts w:eastAsia="Times New Roman" w:cstheme="minorHAnsi"/>
+          <w:b/>
+          <w:bCs/>
+          <w:kern w:val="0"/>
+          <w:sz w:val="36"/>
+          <w:szCs w:val="36"/>
+          <w:lang w:eastAsia="pt-BR"/>
+          <w14:ligatures w14:val="none"/>
+        </w:rPr>
+        <w:t>:</w:t>
+      </w:r>
+    </w:p>
+    <w:p>
+      <w:pPr>
         <w:spacing w:after="0" w:line="240" w:lineRule="auto"/>
-        <w:rPr>
-          <w:rFonts w:eastAsia="Times New Roman" w:cstheme="minorHAnsi"/>
-          <w:kern w:val="0"/>
-          <w:sz w:val="24"/>
-          <w:szCs w:val="24"/>
-          <w:lang w:eastAsia="pt-BR"/>
-          <w14:ligatures w14:val="none"/>
-        </w:rPr>
-      </w:pPr>
+        <w:ind w:left="-1701"/>
+        <w:rPr>
+          <w:rFonts w:eastAsia="Times New Roman" w:cstheme="minorHAnsi"/>
+          <w:kern w:val="0"/>
+          <w:sz w:val="24"/>
+          <w:szCs w:val="24"/>
+          <w:lang w:eastAsia="pt-BR"/>
+          <w14:ligatures w14:val="none"/>
+        </w:rPr>
+      </w:pPr>
+      <w:r>
+        <w:rPr>
+          <w:rFonts w:eastAsia="Times New Roman" w:cstheme="minorHAnsi"/>
+          <w:b/>
+          <w:bCs/>
+          <w:noProof/>
+          <w:kern w:val="0"/>
+          <w:sz w:val="36"/>
+          <w:szCs w:val="36"/>
+          <w:lang w:eastAsia="pt-BR"/>
+        </w:rPr>
+        <w:drawing>
+          <wp:inline distT="0" distB="0" distL="0" distR="0" wp14:anchorId="4471041A" wp14:editId="695782EF">
+            <wp:extent cx="7591425" cy="7022782"/>
+            <wp:effectExtent l="0" t="0" r="0" b="6985"/>
+            <wp:docPr id="1055157624" name="Imagem 3" descr="Interface gráfica do usuário, Aplicativo&#10;&#10;Descrição gerada automaticamente"/>
+            <wp:cNvGraphicFramePr>
+              <a:graphicFrameLocks xmlns:a="http://schemas.openxmlformats.org/drawingml/2006/main" noChangeAspect="1"/>
+            </wp:cNvGraphicFramePr>
+            <a:graphic xmlns:a="http://schemas.openxmlformats.org/drawingml/2006/main">
+              <a:graphicData uri="http://schemas.openxmlformats.org/drawingml/2006/picture">
+                <pic:pic xmlns:pic="http://schemas.openxmlformats.org/drawingml/2006/picture">
+                  <pic:nvPicPr>
+                    <pic:cNvPr id="1055157624" name="Imagem 3" descr="Interface gráfica do usuário, Aplicativo&#10;&#10;Descrição gerada automaticamente"/>
+                    <pic:cNvPicPr/>
+                  </pic:nvPicPr>
+                  <pic:blipFill>
+                    <a:blip r:embed="rId5" cstate="print">
+                      <a:extLst>
+                        <a:ext uri="{28A0092B-C50C-407E-A947-70E740481C1C}">
+                          <a14:useLocalDpi xmlns:a14="http://schemas.microsoft.com/office/drawing/2010/main" val="0"/>
+                        </a:ext>
+                      </a:extLst>
+                    </a:blip>
+                    <a:stretch>
+                      <a:fillRect/>
+                    </a:stretch>
+                  </pic:blipFill>
+                  <pic:spPr>
+                    <a:xfrm>
+                      <a:off x="0" y="0"/>
+                      <a:ext cx="7603557" cy="7034006"/>
+                    </a:xfrm>
+                    <a:prstGeom prst="rect">
+                      <a:avLst/>
+                    </a:prstGeom>
+                  </pic:spPr>
+                </pic:pic>
+              </a:graphicData>
+            </a:graphic>
+          </wp:inline>
+        </w:drawing>
+      </w:r>
       <w:r>
         <w:rPr>
           <w:rFonts w:eastAsia="Times New Roman" w:cstheme="minorHAnsi"/>
@@ -2942,6 +3405,14 @@
         </w:rPr>
         <w:t>00 a $1500</w:t>
       </w:r>
+      <w:r>
+        <w:rPr>
+          <w:rFonts w:ascii="Calibri" w:eastAsia="Calibri" w:hAnsi="Calibri" w:cs="Calibri"/>
+          <w:sz w:val="24"/>
+          <w:szCs w:val="24"/>
+        </w:rPr>
+        <w:t>.</w:t>
+      </w:r>
     </w:p>
     <w:p>
       <w:pPr>
@@ -3023,6 +3494,17 @@
         </w:rPr>
         <w:t>Aproximado $1200 a $1500</w:t>
       </w:r>
+      <w:r>
+        <w:rPr>
+          <w:rFonts w:eastAsia="Times New Roman" w:cstheme="minorHAnsi"/>
+          <w:kern w:val="0"/>
+          <w:sz w:val="24"/>
+          <w:szCs w:val="24"/>
+          <w:lang w:eastAsia="pt-BR"/>
+          <w14:ligatures w14:val="none"/>
+        </w:rPr>
+        <w:t>.</w:t>
+      </w:r>
     </w:p>
     <w:p>
       <w:pPr>
@@ -3263,6 +3745,130 @@
           <w14:ligatures w14:val="none"/>
         </w:rPr>
         <w:t>$2000 a $2500.</w:t>
+      </w:r>
+    </w:p>
+    <w:p>
+      <w:pPr>
+        <w:numPr>
+          <w:ilvl w:val="0"/>
+          <w:numId w:val="5"/>
+        </w:numPr>
+        <w:spacing w:after="0" w:line="240" w:lineRule="auto"/>
+        <w:rPr>
+          <w:rFonts w:eastAsia="Times New Roman" w:cstheme="minorHAnsi"/>
+          <w:kern w:val="0"/>
+          <w:sz w:val="24"/>
+          <w:szCs w:val="24"/>
+          <w:lang w:eastAsia="pt-BR"/>
+          <w14:ligatures w14:val="none"/>
+        </w:rPr>
+      </w:pPr>
+      <w:r>
+        <w:rPr>
+          <w:rFonts w:eastAsia="Times New Roman" w:cstheme="minorHAnsi"/>
+          <w:b/>
+          <w:bCs/>
+          <w:kern w:val="0"/>
+          <w:sz w:val="24"/>
+          <w:szCs w:val="24"/>
+          <w:lang w:eastAsia="pt-BR"/>
+          <w14:ligatures w14:val="none"/>
+        </w:rPr>
+        <w:t xml:space="preserve">Amazon </w:t>
+      </w:r>
+      <w:proofErr w:type="spellStart"/>
+      <w:r>
+        <w:rPr>
+          <w:rFonts w:eastAsia="Times New Roman" w:cstheme="minorHAnsi"/>
+          <w:b/>
+          <w:bCs/>
+          <w:kern w:val="0"/>
+          <w:sz w:val="24"/>
+          <w:szCs w:val="24"/>
+          <w:lang w:eastAsia="pt-BR"/>
+          <w14:ligatures w14:val="none"/>
+        </w:rPr>
+        <w:t>Cognito</w:t>
+      </w:r>
+      <w:proofErr w:type="spellEnd"/>
+      <w:r>
+        <w:rPr>
+          <w:rFonts w:eastAsia="Times New Roman" w:cstheme="minorHAnsi"/>
+          <w:b/>
+          <w:bCs/>
+          <w:kern w:val="0"/>
+          <w:sz w:val="24"/>
+          <w:szCs w:val="24"/>
+          <w:lang w:eastAsia="pt-BR"/>
+          <w14:ligatures w14:val="none"/>
+        </w:rPr>
+        <w:t>:</w:t>
+      </w:r>
+      <w:r>
+        <w:rPr>
+          <w:rFonts w:eastAsia="Times New Roman" w:cstheme="minorHAnsi"/>
+          <w:kern w:val="0"/>
+          <w:sz w:val="24"/>
+          <w:szCs w:val="24"/>
+          <w:lang w:eastAsia="pt-BR"/>
+          <w14:ligatures w14:val="none"/>
+        </w:rPr>
+        <w:t xml:space="preserve"> </w:t>
+      </w:r>
+      <w:r>
+        <w:rPr>
+          <w:rFonts w:eastAsia="Times New Roman" w:cstheme="minorHAnsi"/>
+          <w:kern w:val="0"/>
+          <w:sz w:val="24"/>
+          <w:szCs w:val="24"/>
+          <w:lang w:eastAsia="pt-BR"/>
+          <w14:ligatures w14:val="none"/>
+        </w:rPr>
+        <w:t xml:space="preserve">Custo </w:t>
+      </w:r>
+      <w:r>
+        <w:rPr>
+          <w:rFonts w:eastAsia="Times New Roman" w:cstheme="minorHAnsi"/>
+          <w:kern w:val="0"/>
+          <w:sz w:val="24"/>
+          <w:szCs w:val="24"/>
+          <w:lang w:eastAsia="pt-BR"/>
+          <w14:ligatures w14:val="none"/>
+        </w:rPr>
+        <w:t>baseado na quantidade de usuários ativos.</w:t>
+      </w:r>
+      <w:r>
+        <w:rPr>
+          <w:rFonts w:eastAsia="Times New Roman" w:cstheme="minorHAnsi"/>
+          <w:kern w:val="0"/>
+          <w:sz w:val="24"/>
+          <w:szCs w:val="24"/>
+          <w:lang w:eastAsia="pt-BR"/>
+          <w14:ligatures w14:val="none"/>
+        </w:rPr>
+        <w:t xml:space="preserve"> Valor médio de $4000 a </w:t>
+      </w:r>
+      <w:r>
+        <w:rPr>
+          <w:rFonts w:eastAsia="Times New Roman" w:cstheme="minorHAnsi"/>
+          <w:kern w:val="0"/>
+          <w:sz w:val="24"/>
+          <w:szCs w:val="24"/>
+          <w:lang w:eastAsia="pt-BR"/>
+          <w14:ligatures w14:val="none"/>
+        </w:rPr>
+        <w:t>$</w:t>
+      </w:r>
+      <w:r>
+        <w:rPr>
+          <w:rFonts w:eastAsia="Times New Roman" w:cstheme="minorHAnsi"/>
+          <w:kern w:val="0"/>
+          <w:sz w:val="24"/>
+          <w:szCs w:val="24"/>
+          <w:lang w:eastAsia="pt-BR"/>
+          <w14:ligatures w14:val="none"/>
+        </w:rPr>
+        <w:t>5000.</w:t>
       </w:r>
     </w:p>
     <w:p>
@@ -4726,7 +5332,7 @@
   <w:style w:type="paragraph" w:default="1" w:styleId="Normal">
     <w:name w:val="Normal"/>
     <w:qFormat/>
-    <w:rsid w:val="004D3013"/>
+    <w:rsid w:val="00345392"/>
   </w:style>
   <w:style w:type="paragraph" w:styleId="Ttulo1">
     <w:name w:val="heading 1"/>

</xml_diff>